<commit_message>
[#139] Login APIs will now group information.
</commit_message>
<xml_diff>
--- a/MoveAlarm-Server/doc/Move Alarm API V2.0.docx
+++ b/MoveAlarm-Server/doc/Move Alarm API V2.0.docx
@@ -339,7 +339,18 @@
                                   <w:sz w:val="44"/>
                                   <w:szCs w:val="52"/>
                                 </w:rPr>
-                                <w:t>{“name”</w:t>
+                                <w:t>{“name</w:t>
+                              </w:r>
+                              <w:proofErr w:type="gramStart"/>
+                              <w:r>
+                                <w:rPr>
+                                  <w:rFonts w:asciiTheme="majorBidi" w:hAnsiTheme="majorBidi" w:cstheme="majorBidi"/>
+                                  <w:b/>
+                                  <w:bCs/>
+                                  <w:sz w:val="44"/>
+                                  <w:szCs w:val="52"/>
+                                </w:rPr>
+                                <w:t>”</w:t>
                               </w:r>
                               <w:r>
                                 <w:rPr>
@@ -361,6 +372,7 @@
                                 </w:rPr>
                                 <w:t>:</w:t>
                               </w:r>
+                              <w:proofErr w:type="gramEnd"/>
                               <w:r>
                                 <w:rPr>
                                   <w:rFonts w:asciiTheme="majorBidi" w:hAnsiTheme="majorBidi" w:cstheme="majorBidi"/>
@@ -1417,7 +1429,27 @@
                                 <w:sz w:val="24"/>
                                 <w:szCs w:val="32"/>
                               </w:rPr>
-                              <w:t>Comma ( “,” ) section between variable</w:t>
+                              <w:t xml:space="preserve">Comma </w:t>
+                            </w:r>
+                            <w:proofErr w:type="gramStart"/>
+                            <w:r>
+                              <w:rPr>
+                                <w:b/>
+                                <w:bCs/>
+                                <w:sz w:val="24"/>
+                                <w:szCs w:val="32"/>
+                              </w:rPr>
+                              <w:t>( “</w:t>
+                            </w:r>
+                            <w:proofErr w:type="gramEnd"/>
+                            <w:r>
+                              <w:rPr>
+                                <w:b/>
+                                <w:bCs/>
+                                <w:sz w:val="24"/>
+                                <w:szCs w:val="32"/>
+                              </w:rPr>
+                              <w:t>,” ) section between variable</w:t>
                             </w:r>
                           </w:p>
                         </w:txbxContent>
@@ -1539,6 +1571,7 @@
                                 <w:szCs w:val="32"/>
                               </w:rPr>
                             </w:pPr>
+                            <w:proofErr w:type="gramStart"/>
                             <w:r>
                               <w:rPr>
                                 <w:b/>
@@ -1546,7 +1579,17 @@
                                 <w:sz w:val="24"/>
                                 <w:szCs w:val="32"/>
                               </w:rPr>
-                              <w:t>colon ( “:” ) section between variable name and value</w:t>
+                              <w:t>colon</w:t>
+                            </w:r>
+                            <w:proofErr w:type="gramEnd"/>
+                            <w:r>
+                              <w:rPr>
+                                <w:b/>
+                                <w:bCs/>
+                                <w:sz w:val="24"/>
+                                <w:szCs w:val="32"/>
+                              </w:rPr>
+                              <w:t xml:space="preserve"> ( “:” ) section between variable name and value</w:t>
                             </w:r>
                           </w:p>
                         </w:txbxContent>
@@ -2507,7 +2550,18 @@
                                   <w:sz w:val="44"/>
                                   <w:szCs w:val="52"/>
                                 </w:rPr>
-                                <w:t>{“name”</w:t>
+                                <w:t>{“name</w:t>
+                              </w:r>
+                              <w:proofErr w:type="gramStart"/>
+                              <w:r>
+                                <w:rPr>
+                                  <w:rFonts w:asciiTheme="majorBidi" w:hAnsiTheme="majorBidi" w:cstheme="majorBidi"/>
+                                  <w:b/>
+                                  <w:bCs/>
+                                  <w:sz w:val="44"/>
+                                  <w:szCs w:val="52"/>
+                                </w:rPr>
+                                <w:t>”</w:t>
                               </w:r>
                               <w:r>
                                 <w:rPr>
@@ -2529,6 +2583,7 @@
                                 </w:rPr>
                                 <w:t>:</w:t>
                               </w:r>
+                              <w:proofErr w:type="gramEnd"/>
                               <w:r>
                                 <w:rPr>
                                   <w:rFonts w:asciiTheme="majorBidi" w:hAnsiTheme="majorBidi" w:cstheme="majorBidi"/>
@@ -3403,6 +3458,7 @@
                                 </w:rPr>
                                 <w:t>{“</w:t>
                               </w:r>
+                              <w:proofErr w:type="spellStart"/>
                               <w:r>
                                 <w:rPr>
                                   <w:rFonts w:asciiTheme="majorBidi" w:hAnsiTheme="majorBidi" w:cstheme="majorBidi"/>
@@ -3421,7 +3477,19 @@
                                   <w:sz w:val="44"/>
                                   <w:szCs w:val="52"/>
                                 </w:rPr>
-                                <w:t>ame”</w:t>
+                                <w:t>ame</w:t>
+                              </w:r>
+                              <w:proofErr w:type="spellEnd"/>
+                              <w:proofErr w:type="gramStart"/>
+                              <w:r>
+                                <w:rPr>
+                                  <w:rFonts w:asciiTheme="majorBidi" w:hAnsiTheme="majorBidi" w:cstheme="majorBidi"/>
+                                  <w:b/>
+                                  <w:bCs/>
+                                  <w:sz w:val="44"/>
+                                  <w:szCs w:val="52"/>
+                                </w:rPr>
+                                <w:t>”</w:t>
                               </w:r>
                               <w:r>
                                 <w:rPr>
@@ -3443,6 +3511,7 @@
                                 </w:rPr>
                                 <w:t>:</w:t>
                               </w:r>
+                              <w:proofErr w:type="gramEnd"/>
                               <w:r>
                                 <w:rPr>
                                   <w:rFonts w:asciiTheme="majorBidi" w:hAnsiTheme="majorBidi" w:cstheme="majorBidi"/>
@@ -4461,7 +4530,18 @@
                                   <w:sz w:val="44"/>
                                   <w:szCs w:val="52"/>
                                 </w:rPr>
-                                <w:t xml:space="preserve">status” </w:t>
+                                <w:t>status</w:t>
+                              </w:r>
+                              <w:proofErr w:type="gramStart"/>
+                              <w:r>
+                                <w:rPr>
+                                  <w:rFonts w:asciiTheme="majorBidi" w:hAnsiTheme="majorBidi" w:cstheme="majorBidi"/>
+                                  <w:b/>
+                                  <w:bCs/>
+                                  <w:sz w:val="44"/>
+                                  <w:szCs w:val="52"/>
+                                </w:rPr>
+                                <w:t xml:space="preserve">” </w:t>
                               </w:r>
                               <w:r>
                                 <w:rPr>
@@ -4473,6 +4553,7 @@
                                 </w:rPr>
                                 <w:t>:</w:t>
                               </w:r>
+                              <w:proofErr w:type="gramEnd"/>
                               <w:r>
                                 <w:rPr>
                                   <w:rFonts w:asciiTheme="majorBidi" w:hAnsiTheme="majorBidi" w:cstheme="majorBidi"/>
@@ -4992,7 +5073,18 @@
                                   <w:sz w:val="44"/>
                                   <w:szCs w:val="52"/>
                                 </w:rPr>
-                                <w:t xml:space="preserve">status” </w:t>
+                                <w:t>status</w:t>
+                              </w:r>
+                              <w:proofErr w:type="gramStart"/>
+                              <w:r>
+                                <w:rPr>
+                                  <w:rFonts w:asciiTheme="majorBidi" w:hAnsiTheme="majorBidi" w:cstheme="majorBidi"/>
+                                  <w:b/>
+                                  <w:bCs/>
+                                  <w:sz w:val="44"/>
+                                  <w:szCs w:val="52"/>
+                                </w:rPr>
+                                <w:t xml:space="preserve">” </w:t>
                               </w:r>
                               <w:r>
                                 <w:rPr>
@@ -5004,6 +5096,7 @@
                                 </w:rPr>
                                 <w:t>:</w:t>
                               </w:r>
+                              <w:proofErr w:type="gramEnd"/>
                               <w:r>
                                 <w:rPr>
                                   <w:rFonts w:asciiTheme="majorBidi" w:hAnsiTheme="majorBidi" w:cstheme="majorBidi"/>
@@ -5615,6 +5708,7 @@
                 <w:szCs w:val="36"/>
               </w:rPr>
             </w:pPr>
+            <w:proofErr w:type="spellStart"/>
             <w:r>
               <w:rPr>
                 <w:rFonts w:asciiTheme="majorBidi" w:hAnsiTheme="majorBidi" w:cstheme="majorBidi"/>
@@ -5625,6 +5719,7 @@
               </w:rPr>
               <w:t>url</w:t>
             </w:r>
+            <w:proofErr w:type="spellEnd"/>
           </w:p>
         </w:tc>
         <w:tc>
@@ -5878,8 +5973,18 @@
                 <w:sz w:val="32"/>
                 <w:szCs w:val="32"/>
               </w:rPr>
-              <w:t>/test/serverConnection</w:t>
-            </w:r>
+              <w:t>/test/</w:t>
+            </w:r>
+            <w:proofErr w:type="spellStart"/>
+            <w:r>
+              <w:rPr>
+                <w:rFonts w:asciiTheme="majorBidi" w:hAnsiTheme="majorBidi" w:cstheme="majorBidi"/>
+                <w:sz w:val="32"/>
+                <w:szCs w:val="32"/>
+              </w:rPr>
+              <w:t>serverConnection</w:t>
+            </w:r>
+            <w:proofErr w:type="spellEnd"/>
           </w:p>
         </w:tc>
         <w:tc>
@@ -6030,8 +6135,18 @@
                 <w:sz w:val="32"/>
                 <w:szCs w:val="32"/>
               </w:rPr>
-              <w:t>/test/databaseServerConnection</w:t>
-            </w:r>
+              <w:t>/test/</w:t>
+            </w:r>
+            <w:proofErr w:type="spellStart"/>
+            <w:r>
+              <w:rPr>
+                <w:rFonts w:asciiTheme="majorBidi" w:hAnsiTheme="majorBidi" w:cstheme="majorBidi"/>
+                <w:sz w:val="32"/>
+                <w:szCs w:val="32"/>
+              </w:rPr>
+              <w:t>databaseServerConnection</w:t>
+            </w:r>
+            <w:proofErr w:type="spellEnd"/>
           </w:p>
         </w:tc>
         <w:tc>
@@ -6180,8 +6295,18 @@
                 <w:sz w:val="32"/>
                 <w:szCs w:val="32"/>
               </w:rPr>
-              <w:t>/test/passParameter</w:t>
-            </w:r>
+              <w:t>/test/</w:t>
+            </w:r>
+            <w:proofErr w:type="spellStart"/>
+            <w:r>
+              <w:rPr>
+                <w:rFonts w:asciiTheme="majorBidi" w:hAnsiTheme="majorBidi" w:cstheme="majorBidi"/>
+                <w:sz w:val="32"/>
+                <w:szCs w:val="32"/>
+              </w:rPr>
+              <w:t>passParameter</w:t>
+            </w:r>
+            <w:proofErr w:type="spellEnd"/>
           </w:p>
         </w:tc>
         <w:tc>
@@ -6242,8 +6367,18 @@
                 <w:sz w:val="32"/>
                 <w:szCs w:val="32"/>
               </w:rPr>
-              <w:t xml:space="preserve"> param</w:t>
-            </w:r>
+              <w:t xml:space="preserve"> </w:t>
+            </w:r>
+            <w:proofErr w:type="spellStart"/>
+            <w:r>
+              <w:rPr>
+                <w:rFonts w:asciiTheme="majorBidi" w:hAnsiTheme="majorBidi" w:cstheme="majorBidi"/>
+                <w:sz w:val="32"/>
+                <w:szCs w:val="32"/>
+              </w:rPr>
+              <w:t>param</w:t>
+            </w:r>
+            <w:proofErr w:type="spellEnd"/>
           </w:p>
         </w:tc>
         <w:tc>
@@ -6274,8 +6409,18 @@
                 <w:sz w:val="32"/>
                 <w:szCs w:val="32"/>
               </w:rPr>
-              <w:t xml:space="preserve"> param</w:t>
-            </w:r>
+              <w:t xml:space="preserve"> </w:t>
+            </w:r>
+            <w:proofErr w:type="spellStart"/>
+            <w:r>
+              <w:rPr>
+                <w:rFonts w:asciiTheme="majorBidi" w:hAnsiTheme="majorBidi" w:cstheme="majorBidi"/>
+                <w:sz w:val="32"/>
+                <w:szCs w:val="32"/>
+              </w:rPr>
+              <w:t>param</w:t>
+            </w:r>
+            <w:proofErr w:type="spellEnd"/>
           </w:p>
         </w:tc>
         <w:tc>
@@ -6326,13 +6471,23 @@
               </w:rPr>
               <w:t xml:space="preserve">String </w:t>
             </w:r>
-            <w:r>
-              <w:rPr>
-                <w:rFonts w:asciiTheme="majorBidi" w:hAnsiTheme="majorBidi" w:cstheme="majorBidi"/>
-                <w:sz w:val="32"/>
-                <w:szCs w:val="32"/>
-              </w:rPr>
-              <w:t xml:space="preserve">param + </w:t>
+            <w:proofErr w:type="spellStart"/>
+            <w:r>
+              <w:rPr>
+                <w:rFonts w:asciiTheme="majorBidi" w:hAnsiTheme="majorBidi" w:cstheme="majorBidi"/>
+                <w:sz w:val="32"/>
+                <w:szCs w:val="32"/>
+              </w:rPr>
+              <w:t>param</w:t>
+            </w:r>
+            <w:proofErr w:type="spellEnd"/>
+            <w:r>
+              <w:rPr>
+                <w:rFonts w:asciiTheme="majorBidi" w:hAnsiTheme="majorBidi" w:cstheme="majorBidi"/>
+                <w:sz w:val="32"/>
+                <w:szCs w:val="32"/>
+              </w:rPr>
+              <w:t xml:space="preserve"> + </w:t>
             </w:r>
             <w:r>
               <w:rPr>
@@ -6392,8 +6547,18 @@
                 <w:sz w:val="32"/>
                 <w:szCs w:val="32"/>
               </w:rPr>
-              <w:t>/test/queryingData</w:t>
-            </w:r>
+              <w:t>/test/</w:t>
+            </w:r>
+            <w:proofErr w:type="spellStart"/>
+            <w:r>
+              <w:rPr>
+                <w:rFonts w:asciiTheme="majorBidi" w:hAnsiTheme="majorBidi" w:cstheme="majorBidi"/>
+                <w:sz w:val="32"/>
+                <w:szCs w:val="32"/>
+              </w:rPr>
+              <w:t>queryingData</w:t>
+            </w:r>
+            <w:proofErr w:type="spellEnd"/>
           </w:p>
         </w:tc>
         <w:tc>
@@ -6616,6 +6781,7 @@
                 <w:szCs w:val="36"/>
               </w:rPr>
             </w:pPr>
+            <w:proofErr w:type="spellStart"/>
             <w:r>
               <w:rPr>
                 <w:rFonts w:asciiTheme="majorBidi" w:hAnsiTheme="majorBidi" w:cstheme="majorBidi"/>
@@ -6626,6 +6792,7 @@
               </w:rPr>
               <w:t>url</w:t>
             </w:r>
+            <w:proofErr w:type="spellEnd"/>
           </w:p>
         </w:tc>
         <w:tc>
@@ -6888,8 +7055,18 @@
                 <w:sz w:val="32"/>
                 <w:szCs w:val="32"/>
               </w:rPr>
-              <w:t>/findByID</w:t>
-            </w:r>
+              <w:t>/</w:t>
+            </w:r>
+            <w:proofErr w:type="spellStart"/>
+            <w:r>
+              <w:rPr>
+                <w:rFonts w:asciiTheme="majorBidi" w:hAnsiTheme="majorBidi" w:cstheme="majorBidi"/>
+                <w:sz w:val="32"/>
+                <w:szCs w:val="32"/>
+              </w:rPr>
+              <w:t>findByID</w:t>
+            </w:r>
+            <w:proofErr w:type="spellEnd"/>
           </w:p>
         </w:tc>
         <w:tc>
@@ -6926,6 +7103,7 @@
                 <w:szCs w:val="32"/>
               </w:rPr>
             </w:pPr>
+            <w:proofErr w:type="spellStart"/>
             <w:r>
               <w:rPr>
                 <w:rFonts w:asciiTheme="majorBidi" w:hAnsiTheme="majorBidi" w:cstheme="majorBidi"/>
@@ -6936,6 +7114,7 @@
               </w:rPr>
               <w:t>int</w:t>
             </w:r>
+            <w:proofErr w:type="spellEnd"/>
             <w:r>
               <w:rPr>
                 <w:rFonts w:asciiTheme="majorBidi" w:hAnsiTheme="majorBidi" w:cstheme="majorBidi"/>
@@ -6958,6 +7137,7 @@
                 <w:szCs w:val="32"/>
               </w:rPr>
             </w:pPr>
+            <w:proofErr w:type="spellStart"/>
             <w:r>
               <w:rPr>
                 <w:rFonts w:asciiTheme="majorBidi" w:hAnsiTheme="majorBidi" w:cstheme="majorBidi"/>
@@ -6968,6 +7148,7 @@
               </w:rPr>
               <w:t>int</w:t>
             </w:r>
+            <w:proofErr w:type="spellEnd"/>
             <w:r>
               <w:rPr>
                 <w:rFonts w:asciiTheme="majorBidi" w:hAnsiTheme="majorBidi" w:cstheme="majorBidi"/>
@@ -7121,8 +7302,18 @@
                 <w:sz w:val="32"/>
                 <w:szCs w:val="32"/>
               </w:rPr>
-              <w:t>/findByWhere</w:t>
-            </w:r>
+              <w:t>/</w:t>
+            </w:r>
+            <w:proofErr w:type="spellStart"/>
+            <w:r>
+              <w:rPr>
+                <w:rFonts w:asciiTheme="majorBidi" w:hAnsiTheme="majorBidi" w:cstheme="majorBidi"/>
+                <w:sz w:val="32"/>
+                <w:szCs w:val="32"/>
+              </w:rPr>
+              <w:t>findByWhere</w:t>
+            </w:r>
+            <w:proofErr w:type="spellEnd"/>
           </w:p>
         </w:tc>
         <w:tc>
@@ -7175,7 +7366,25 @@
                 <w:sz w:val="32"/>
                 <w:szCs w:val="32"/>
               </w:rPr>
-              <w:t xml:space="preserve"> columnName, operator, value</w:t>
+              <w:t xml:space="preserve"> </w:t>
+            </w:r>
+            <w:proofErr w:type="spellStart"/>
+            <w:r>
+              <w:rPr>
+                <w:rFonts w:asciiTheme="majorBidi" w:hAnsiTheme="majorBidi" w:cstheme="majorBidi"/>
+                <w:sz w:val="32"/>
+                <w:szCs w:val="32"/>
+              </w:rPr>
+              <w:t>columnName</w:t>
+            </w:r>
+            <w:proofErr w:type="spellEnd"/>
+            <w:r>
+              <w:rPr>
+                <w:rFonts w:asciiTheme="majorBidi" w:hAnsiTheme="majorBidi" w:cstheme="majorBidi"/>
+                <w:sz w:val="32"/>
+                <w:szCs w:val="32"/>
+              </w:rPr>
+              <w:t>, operator, value</w:t>
             </w:r>
           </w:p>
         </w:tc>
@@ -7207,7 +7416,25 @@
                 <w:sz w:val="32"/>
                 <w:szCs w:val="32"/>
               </w:rPr>
-              <w:t xml:space="preserve"> columnName, operator, value</w:t>
+              <w:t xml:space="preserve"> </w:t>
+            </w:r>
+            <w:proofErr w:type="spellStart"/>
+            <w:r>
+              <w:rPr>
+                <w:rFonts w:asciiTheme="majorBidi" w:hAnsiTheme="majorBidi" w:cstheme="majorBidi"/>
+                <w:sz w:val="32"/>
+                <w:szCs w:val="32"/>
+              </w:rPr>
+              <w:t>columnName</w:t>
+            </w:r>
+            <w:proofErr w:type="spellEnd"/>
+            <w:r>
+              <w:rPr>
+                <w:rFonts w:asciiTheme="majorBidi" w:hAnsiTheme="majorBidi" w:cstheme="majorBidi"/>
+                <w:sz w:val="32"/>
+                <w:szCs w:val="32"/>
+              </w:rPr>
+              <w:t>, operator, value</w:t>
             </w:r>
           </w:p>
         </w:tc>
@@ -7360,8 +7587,18 @@
                 <w:sz w:val="32"/>
                 <w:szCs w:val="32"/>
               </w:rPr>
-              <w:t>/findByRank</w:t>
-            </w:r>
+              <w:t>/</w:t>
+            </w:r>
+            <w:proofErr w:type="spellStart"/>
+            <w:r>
+              <w:rPr>
+                <w:rFonts w:asciiTheme="majorBidi" w:hAnsiTheme="majorBidi" w:cstheme="majorBidi"/>
+                <w:sz w:val="32"/>
+                <w:szCs w:val="32"/>
+              </w:rPr>
+              <w:t>findByRank</w:t>
+            </w:r>
+            <w:proofErr w:type="spellEnd"/>
           </w:p>
         </w:tc>
         <w:tc>
@@ -7414,8 +7651,36 @@
                 <w:sz w:val="32"/>
                 <w:szCs w:val="32"/>
               </w:rPr>
-              <w:t xml:space="preserve"> startRank, endRank</w:t>
-            </w:r>
+              <w:t xml:space="preserve"> </w:t>
+            </w:r>
+            <w:proofErr w:type="spellStart"/>
+            <w:r>
+              <w:rPr>
+                <w:rFonts w:asciiTheme="majorBidi" w:hAnsiTheme="majorBidi" w:cstheme="majorBidi"/>
+                <w:sz w:val="32"/>
+                <w:szCs w:val="32"/>
+              </w:rPr>
+              <w:t>startRank</w:t>
+            </w:r>
+            <w:proofErr w:type="spellEnd"/>
+            <w:r>
+              <w:rPr>
+                <w:rFonts w:asciiTheme="majorBidi" w:hAnsiTheme="majorBidi" w:cstheme="majorBidi"/>
+                <w:sz w:val="32"/>
+                <w:szCs w:val="32"/>
+              </w:rPr>
+              <w:t xml:space="preserve">, </w:t>
+            </w:r>
+            <w:proofErr w:type="spellStart"/>
+            <w:r>
+              <w:rPr>
+                <w:rFonts w:asciiTheme="majorBidi" w:hAnsiTheme="majorBidi" w:cstheme="majorBidi"/>
+                <w:sz w:val="32"/>
+                <w:szCs w:val="32"/>
+              </w:rPr>
+              <w:t>endRank</w:t>
+            </w:r>
+            <w:proofErr w:type="spellEnd"/>
           </w:p>
         </w:tc>
         <w:tc>
@@ -7446,8 +7711,36 @@
                 <w:sz w:val="32"/>
                 <w:szCs w:val="32"/>
               </w:rPr>
-              <w:t xml:space="preserve"> startRank, endRank</w:t>
-            </w:r>
+              <w:t xml:space="preserve"> </w:t>
+            </w:r>
+            <w:proofErr w:type="spellStart"/>
+            <w:r>
+              <w:rPr>
+                <w:rFonts w:asciiTheme="majorBidi" w:hAnsiTheme="majorBidi" w:cstheme="majorBidi"/>
+                <w:sz w:val="32"/>
+                <w:szCs w:val="32"/>
+              </w:rPr>
+              <w:t>startRank</w:t>
+            </w:r>
+            <w:proofErr w:type="spellEnd"/>
+            <w:r>
+              <w:rPr>
+                <w:rFonts w:asciiTheme="majorBidi" w:hAnsiTheme="majorBidi" w:cstheme="majorBidi"/>
+                <w:sz w:val="32"/>
+                <w:szCs w:val="32"/>
+              </w:rPr>
+              <w:t xml:space="preserve">, </w:t>
+            </w:r>
+            <w:proofErr w:type="spellStart"/>
+            <w:r>
+              <w:rPr>
+                <w:rFonts w:asciiTheme="majorBidi" w:hAnsiTheme="majorBidi" w:cstheme="majorBidi"/>
+                <w:sz w:val="32"/>
+                <w:szCs w:val="32"/>
+              </w:rPr>
+              <w:t>endRank</w:t>
+            </w:r>
+            <w:proofErr w:type="spellEnd"/>
           </w:p>
         </w:tc>
         <w:tc>
@@ -7589,8 +7882,18 @@
                 <w:sz w:val="32"/>
                 <w:szCs w:val="32"/>
               </w:rPr>
-              <w:t>/getAllUsers</w:t>
-            </w:r>
+              <w:t>/</w:t>
+            </w:r>
+            <w:proofErr w:type="spellStart"/>
+            <w:r>
+              <w:rPr>
+                <w:rFonts w:asciiTheme="majorBidi" w:hAnsiTheme="majorBidi" w:cstheme="majorBidi"/>
+                <w:sz w:val="32"/>
+                <w:szCs w:val="32"/>
+              </w:rPr>
+              <w:t>getAllUsers</w:t>
+            </w:r>
+            <w:proofErr w:type="spellEnd"/>
           </w:p>
         </w:tc>
         <w:tc>
@@ -7782,8 +8085,18 @@
                 <w:sz w:val="32"/>
                 <w:szCs w:val="32"/>
               </w:rPr>
-              <w:t>/createUser</w:t>
-            </w:r>
+              <w:t>/</w:t>
+            </w:r>
+            <w:proofErr w:type="spellStart"/>
+            <w:r>
+              <w:rPr>
+                <w:rFonts w:asciiTheme="majorBidi" w:hAnsiTheme="majorBidi" w:cstheme="majorBidi"/>
+                <w:sz w:val="32"/>
+                <w:szCs w:val="32"/>
+              </w:rPr>
+              <w:t>createUser</w:t>
+            </w:r>
+            <w:proofErr w:type="spellEnd"/>
           </w:p>
         </w:tc>
         <w:tc>
@@ -7868,8 +8181,18 @@
                 <w:sz w:val="32"/>
                 <w:szCs w:val="32"/>
               </w:rPr>
-              <w:t xml:space="preserve"> user</w:t>
-            </w:r>
+              <w:t xml:space="preserve"> </w:t>
+            </w:r>
+            <w:proofErr w:type="spellStart"/>
+            <w:r>
+              <w:rPr>
+                <w:rFonts w:asciiTheme="majorBidi" w:hAnsiTheme="majorBidi" w:cstheme="majorBidi"/>
+                <w:sz w:val="32"/>
+                <w:szCs w:val="32"/>
+              </w:rPr>
+              <w:t>user</w:t>
+            </w:r>
+            <w:proofErr w:type="spellEnd"/>
           </w:p>
         </w:tc>
         <w:tc>
@@ -7921,7 +8244,29 @@
                 <w:sz w:val="32"/>
                 <w:szCs w:val="32"/>
               </w:rPr>
-              <w:t xml:space="preserve">User user + </w:t>
+              <w:t xml:space="preserve">User </w:t>
+            </w:r>
+            <w:proofErr w:type="spellStart"/>
+            <w:r>
+              <w:rPr>
+                <w:rFonts w:asciiTheme="majorBidi" w:hAnsiTheme="majorBidi" w:cstheme="majorBidi"/>
+                <w:b/>
+                <w:bCs/>
+                <w:sz w:val="32"/>
+                <w:szCs w:val="32"/>
+              </w:rPr>
+              <w:t>user</w:t>
+            </w:r>
+            <w:proofErr w:type="spellEnd"/>
+            <w:r>
+              <w:rPr>
+                <w:rFonts w:asciiTheme="majorBidi" w:hAnsiTheme="majorBidi" w:cstheme="majorBidi"/>
+                <w:b/>
+                <w:bCs/>
+                <w:sz w:val="32"/>
+                <w:szCs w:val="32"/>
+              </w:rPr>
+              <w:t xml:space="preserve"> + </w:t>
             </w:r>
             <w:r>
               <w:rPr>
@@ -7997,8 +8342,18 @@
                 <w:sz w:val="32"/>
                 <w:szCs w:val="32"/>
               </w:rPr>
-              <w:t>/updateUser</w:t>
-            </w:r>
+              <w:t>/</w:t>
+            </w:r>
+            <w:proofErr w:type="spellStart"/>
+            <w:r>
+              <w:rPr>
+                <w:rFonts w:asciiTheme="majorBidi" w:hAnsiTheme="majorBidi" w:cstheme="majorBidi"/>
+                <w:sz w:val="32"/>
+                <w:szCs w:val="32"/>
+              </w:rPr>
+              <w:t>updateUser</w:t>
+            </w:r>
+            <w:proofErr w:type="spellEnd"/>
           </w:p>
         </w:tc>
         <w:tc>
@@ -8083,8 +8438,18 @@
                 <w:sz w:val="32"/>
                 <w:szCs w:val="32"/>
               </w:rPr>
-              <w:t xml:space="preserve"> user</w:t>
-            </w:r>
+              <w:t xml:space="preserve"> </w:t>
+            </w:r>
+            <w:proofErr w:type="spellStart"/>
+            <w:r>
+              <w:rPr>
+                <w:rFonts w:asciiTheme="majorBidi" w:hAnsiTheme="majorBidi" w:cstheme="majorBidi"/>
+                <w:sz w:val="32"/>
+                <w:szCs w:val="32"/>
+              </w:rPr>
+              <w:t>user</w:t>
+            </w:r>
+            <w:proofErr w:type="spellEnd"/>
           </w:p>
         </w:tc>
         <w:tc>
@@ -8202,8 +8567,18 @@
                 <w:sz w:val="32"/>
                 <w:szCs w:val="32"/>
               </w:rPr>
-              <w:t>/changePassword</w:t>
-            </w:r>
+              <w:t>/</w:t>
+            </w:r>
+            <w:proofErr w:type="spellStart"/>
+            <w:r>
+              <w:rPr>
+                <w:rFonts w:asciiTheme="majorBidi" w:hAnsiTheme="majorBidi" w:cstheme="majorBidi"/>
+                <w:sz w:val="32"/>
+                <w:szCs w:val="32"/>
+              </w:rPr>
+              <w:t>changePassword</w:t>
+            </w:r>
+            <w:proofErr w:type="spellEnd"/>
           </w:p>
         </w:tc>
         <w:tc>
@@ -8288,8 +8663,18 @@
                 <w:sz w:val="32"/>
                 <w:szCs w:val="32"/>
               </w:rPr>
-              <w:t xml:space="preserve"> user</w:t>
-            </w:r>
+              <w:t xml:space="preserve"> </w:t>
+            </w:r>
+            <w:proofErr w:type="spellStart"/>
+            <w:r>
+              <w:rPr>
+                <w:rFonts w:asciiTheme="majorBidi" w:hAnsiTheme="majorBidi" w:cstheme="majorBidi"/>
+                <w:sz w:val="32"/>
+                <w:szCs w:val="32"/>
+              </w:rPr>
+              <w:t>user</w:t>
+            </w:r>
+            <w:proofErr w:type="spellEnd"/>
           </w:p>
           <w:p>
             <w:pPr>
@@ -8315,8 +8700,54 @@
                 <w:sz w:val="32"/>
                 <w:szCs w:val="32"/>
               </w:rPr>
-              <w:t xml:space="preserve"> oldPassword, newPassword, confirmPassword</w:t>
-            </w:r>
+              <w:t xml:space="preserve"> </w:t>
+            </w:r>
+            <w:proofErr w:type="spellStart"/>
+            <w:r>
+              <w:rPr>
+                <w:rFonts w:asciiTheme="majorBidi" w:hAnsiTheme="majorBidi" w:cstheme="majorBidi"/>
+                <w:sz w:val="32"/>
+                <w:szCs w:val="32"/>
+              </w:rPr>
+              <w:t>oldPassword</w:t>
+            </w:r>
+            <w:proofErr w:type="spellEnd"/>
+            <w:r>
+              <w:rPr>
+                <w:rFonts w:asciiTheme="majorBidi" w:hAnsiTheme="majorBidi" w:cstheme="majorBidi"/>
+                <w:sz w:val="32"/>
+                <w:szCs w:val="32"/>
+              </w:rPr>
+              <w:t xml:space="preserve">, </w:t>
+            </w:r>
+            <w:proofErr w:type="spellStart"/>
+            <w:r>
+              <w:rPr>
+                <w:rFonts w:asciiTheme="majorBidi" w:hAnsiTheme="majorBidi" w:cstheme="majorBidi"/>
+                <w:sz w:val="32"/>
+                <w:szCs w:val="32"/>
+              </w:rPr>
+              <w:t>newPassword</w:t>
+            </w:r>
+            <w:proofErr w:type="spellEnd"/>
+            <w:r>
+              <w:rPr>
+                <w:rFonts w:asciiTheme="majorBidi" w:hAnsiTheme="majorBidi" w:cstheme="majorBidi"/>
+                <w:sz w:val="32"/>
+                <w:szCs w:val="32"/>
+              </w:rPr>
+              <w:t xml:space="preserve">, </w:t>
+            </w:r>
+            <w:proofErr w:type="spellStart"/>
+            <w:r>
+              <w:rPr>
+                <w:rFonts w:asciiTheme="majorBidi" w:hAnsiTheme="majorBidi" w:cstheme="majorBidi"/>
+                <w:sz w:val="32"/>
+                <w:szCs w:val="32"/>
+              </w:rPr>
+              <w:t>confirmPassword</w:t>
+            </w:r>
+            <w:proofErr w:type="spellEnd"/>
           </w:p>
         </w:tc>
         <w:tc>
@@ -8519,8 +8950,18 @@
                 <w:sz w:val="32"/>
                 <w:szCs w:val="32"/>
               </w:rPr>
-              <w:t xml:space="preserve"> user</w:t>
-            </w:r>
+              <w:t xml:space="preserve"> </w:t>
+            </w:r>
+            <w:proofErr w:type="spellStart"/>
+            <w:r>
+              <w:rPr>
+                <w:rFonts w:asciiTheme="majorBidi" w:hAnsiTheme="majorBidi" w:cstheme="majorBidi"/>
+                <w:sz w:val="32"/>
+                <w:szCs w:val="32"/>
+              </w:rPr>
+              <w:t>user</w:t>
+            </w:r>
+            <w:proofErr w:type="spellEnd"/>
           </w:p>
         </w:tc>
         <w:tc>
@@ -8644,8 +9085,18 @@
                 <w:sz w:val="32"/>
                 <w:szCs w:val="32"/>
               </w:rPr>
-              <w:t>/countAllUsers</w:t>
-            </w:r>
+              <w:t>/</w:t>
+            </w:r>
+            <w:proofErr w:type="spellStart"/>
+            <w:r>
+              <w:rPr>
+                <w:rFonts w:asciiTheme="majorBidi" w:hAnsiTheme="majorBidi" w:cstheme="majorBidi"/>
+                <w:sz w:val="32"/>
+                <w:szCs w:val="32"/>
+              </w:rPr>
+              <w:t>countAllUsers</w:t>
+            </w:r>
+            <w:proofErr w:type="spellEnd"/>
           </w:p>
         </w:tc>
         <w:tc>
@@ -8843,8 +9294,18 @@
                 <w:sz w:val="32"/>
                 <w:szCs w:val="32"/>
               </w:rPr>
-              <w:t>/getUserRank</w:t>
-            </w:r>
+              <w:t>/</w:t>
+            </w:r>
+            <w:proofErr w:type="spellStart"/>
+            <w:r>
+              <w:rPr>
+                <w:rFonts w:asciiTheme="majorBidi" w:hAnsiTheme="majorBidi" w:cstheme="majorBidi"/>
+                <w:sz w:val="32"/>
+                <w:szCs w:val="32"/>
+              </w:rPr>
+              <w:t>getUserRank</w:t>
+            </w:r>
+            <w:proofErr w:type="spellEnd"/>
           </w:p>
         </w:tc>
         <w:tc>
@@ -8929,8 +9390,18 @@
                 <w:sz w:val="32"/>
                 <w:szCs w:val="32"/>
               </w:rPr>
-              <w:t xml:space="preserve"> user</w:t>
-            </w:r>
+              <w:t xml:space="preserve"> </w:t>
+            </w:r>
+            <w:proofErr w:type="spellStart"/>
+            <w:r>
+              <w:rPr>
+                <w:rFonts w:asciiTheme="majorBidi" w:hAnsiTheme="majorBidi" w:cstheme="majorBidi"/>
+                <w:sz w:val="32"/>
+                <w:szCs w:val="32"/>
+              </w:rPr>
+              <w:t>user</w:t>
+            </w:r>
+            <w:proofErr w:type="spellEnd"/>
           </w:p>
         </w:tc>
         <w:tc>
@@ -8974,6 +9445,7 @@
                 <w:szCs w:val="32"/>
               </w:rPr>
             </w:pPr>
+            <w:proofErr w:type="spellStart"/>
             <w:r>
               <w:rPr>
                 <w:rFonts w:asciiTheme="majorBidi" w:hAnsiTheme="majorBidi" w:cstheme="majorBidi"/>
@@ -8984,6 +9456,7 @@
               </w:rPr>
               <w:t>int</w:t>
             </w:r>
+            <w:proofErr w:type="spellEnd"/>
           </w:p>
         </w:tc>
       </w:tr>
@@ -9035,6 +9508,7 @@
                 <w:szCs w:val="36"/>
               </w:rPr>
             </w:pPr>
+            <w:proofErr w:type="spellStart"/>
             <w:r>
               <w:rPr>
                 <w:rFonts w:asciiTheme="majorBidi" w:hAnsiTheme="majorBidi" w:cstheme="majorBidi"/>
@@ -9045,6 +9519,7 @@
               </w:rPr>
               <w:t>url</w:t>
             </w:r>
+            <w:proofErr w:type="spellEnd"/>
           </w:p>
         </w:tc>
         <w:tc>
@@ -9309,8 +9784,18 @@
                 <w:sz w:val="32"/>
                 <w:szCs w:val="32"/>
               </w:rPr>
-              <w:t xml:space="preserve"> /increaseScore</w:t>
-            </w:r>
+              <w:t xml:space="preserve"> /</w:t>
+            </w:r>
+            <w:proofErr w:type="spellStart"/>
+            <w:r>
+              <w:rPr>
+                <w:rFonts w:asciiTheme="majorBidi" w:hAnsiTheme="majorBidi" w:cstheme="majorBidi"/>
+                <w:sz w:val="32"/>
+                <w:szCs w:val="32"/>
+              </w:rPr>
+              <w:t>increaseScore</w:t>
+            </w:r>
+            <w:proofErr w:type="spellEnd"/>
           </w:p>
         </w:tc>
         <w:tc>
@@ -9408,17 +9893,28 @@
                 <w:sz w:val="32"/>
                 <w:szCs w:val="32"/>
               </w:rPr>
-              <w:t xml:space="preserve"> user</w:t>
-            </w:r>
-          </w:p>
-          <w:p>
-            <w:pPr>
-              <w:rPr>
-                <w:rFonts w:asciiTheme="majorBidi" w:hAnsiTheme="majorBidi" w:cstheme="majorBidi"/>
-                <w:sz w:val="32"/>
-                <w:szCs w:val="32"/>
-              </w:rPr>
-            </w:pPr>
+              <w:t xml:space="preserve"> </w:t>
+            </w:r>
+            <w:proofErr w:type="spellStart"/>
+            <w:r>
+              <w:rPr>
+                <w:rFonts w:asciiTheme="majorBidi" w:hAnsiTheme="majorBidi" w:cstheme="majorBidi"/>
+                <w:sz w:val="32"/>
+                <w:szCs w:val="32"/>
+              </w:rPr>
+              <w:t>user</w:t>
+            </w:r>
+            <w:proofErr w:type="spellEnd"/>
+          </w:p>
+          <w:p>
+            <w:pPr>
+              <w:rPr>
+                <w:rFonts w:asciiTheme="majorBidi" w:hAnsiTheme="majorBidi" w:cstheme="majorBidi"/>
+                <w:sz w:val="32"/>
+                <w:szCs w:val="32"/>
+              </w:rPr>
+            </w:pPr>
+            <w:proofErr w:type="spellStart"/>
             <w:r>
               <w:rPr>
                 <w:rFonts w:asciiTheme="majorBidi" w:hAnsiTheme="majorBidi" w:cstheme="majorBidi"/>
@@ -9429,6 +9925,7 @@
               </w:rPr>
               <w:t>int</w:t>
             </w:r>
+            <w:proofErr w:type="spellEnd"/>
             <w:r>
               <w:rPr>
                 <w:rFonts w:asciiTheme="majorBidi" w:hAnsiTheme="majorBidi" w:cstheme="majorBidi"/>
@@ -9603,8 +10100,18 @@
                 <w:sz w:val="32"/>
                 <w:szCs w:val="32"/>
               </w:rPr>
-              <w:t>/decreaseScore</w:t>
-            </w:r>
+              <w:t>/</w:t>
+            </w:r>
+            <w:proofErr w:type="spellStart"/>
+            <w:r>
+              <w:rPr>
+                <w:rFonts w:asciiTheme="majorBidi" w:hAnsiTheme="majorBidi" w:cstheme="majorBidi"/>
+                <w:sz w:val="32"/>
+                <w:szCs w:val="32"/>
+              </w:rPr>
+              <w:t>decreaseScore</w:t>
+            </w:r>
+            <w:proofErr w:type="spellEnd"/>
           </w:p>
         </w:tc>
         <w:tc>
@@ -9690,17 +10197,28 @@
                 <w:sz w:val="32"/>
                 <w:szCs w:val="32"/>
               </w:rPr>
-              <w:t xml:space="preserve"> user</w:t>
-            </w:r>
-          </w:p>
-          <w:p>
-            <w:pPr>
-              <w:rPr>
-                <w:rFonts w:asciiTheme="majorBidi" w:hAnsiTheme="majorBidi" w:cstheme="majorBidi"/>
-                <w:sz w:val="32"/>
-                <w:szCs w:val="32"/>
-              </w:rPr>
-            </w:pPr>
+              <w:t xml:space="preserve"> </w:t>
+            </w:r>
+            <w:proofErr w:type="spellStart"/>
+            <w:r>
+              <w:rPr>
+                <w:rFonts w:asciiTheme="majorBidi" w:hAnsiTheme="majorBidi" w:cstheme="majorBidi"/>
+                <w:sz w:val="32"/>
+                <w:szCs w:val="32"/>
+              </w:rPr>
+              <w:t>user</w:t>
+            </w:r>
+            <w:proofErr w:type="spellEnd"/>
+          </w:p>
+          <w:p>
+            <w:pPr>
+              <w:rPr>
+                <w:rFonts w:asciiTheme="majorBidi" w:hAnsiTheme="majorBidi" w:cstheme="majorBidi"/>
+                <w:sz w:val="32"/>
+                <w:szCs w:val="32"/>
+              </w:rPr>
+            </w:pPr>
+            <w:proofErr w:type="spellStart"/>
             <w:r>
               <w:rPr>
                 <w:rFonts w:asciiTheme="majorBidi" w:hAnsiTheme="majorBidi" w:cstheme="majorBidi"/>
@@ -9711,6 +10229,7 @@
               </w:rPr>
               <w:t>int</w:t>
             </w:r>
+            <w:proofErr w:type="spellEnd"/>
             <w:r>
               <w:rPr>
                 <w:rFonts w:asciiTheme="majorBidi" w:hAnsiTheme="majorBidi" w:cstheme="majorBidi"/>
@@ -9872,8 +10391,18 @@
                 <w:sz w:val="32"/>
                 <w:szCs w:val="32"/>
               </w:rPr>
-              <w:t>/resetScore</w:t>
-            </w:r>
+              <w:t>/</w:t>
+            </w:r>
+            <w:proofErr w:type="spellStart"/>
+            <w:r>
+              <w:rPr>
+                <w:rFonts w:asciiTheme="majorBidi" w:hAnsiTheme="majorBidi" w:cstheme="majorBidi"/>
+                <w:sz w:val="32"/>
+                <w:szCs w:val="32"/>
+              </w:rPr>
+              <w:t>resetScore</w:t>
+            </w:r>
+            <w:proofErr w:type="spellEnd"/>
           </w:p>
         </w:tc>
         <w:tc>
@@ -9959,8 +10488,18 @@
                 <w:sz w:val="32"/>
                 <w:szCs w:val="32"/>
               </w:rPr>
-              <w:t xml:space="preserve"> user</w:t>
-            </w:r>
+              <w:t xml:space="preserve"> </w:t>
+            </w:r>
+            <w:proofErr w:type="spellStart"/>
+            <w:r>
+              <w:rPr>
+                <w:rFonts w:asciiTheme="majorBidi" w:hAnsiTheme="majorBidi" w:cstheme="majorBidi"/>
+                <w:sz w:val="32"/>
+                <w:szCs w:val="32"/>
+              </w:rPr>
+              <w:t>user</w:t>
+            </w:r>
+            <w:proofErr w:type="spellEnd"/>
           </w:p>
         </w:tc>
         <w:tc>
@@ -10143,13 +10682,23 @@
               </w:rPr>
               <w:t xml:space="preserve">String </w:t>
             </w:r>
-            <w:r>
-              <w:rPr>
-                <w:rFonts w:asciiTheme="majorBidi" w:hAnsiTheme="majorBidi" w:cstheme="majorBidi"/>
-                <w:sz w:val="32"/>
-                <w:szCs w:val="32"/>
-              </w:rPr>
-              <w:t>userName, password</w:t>
+            <w:proofErr w:type="spellStart"/>
+            <w:r>
+              <w:rPr>
+                <w:rFonts w:asciiTheme="majorBidi" w:hAnsiTheme="majorBidi" w:cstheme="majorBidi"/>
+                <w:sz w:val="32"/>
+                <w:szCs w:val="32"/>
+              </w:rPr>
+              <w:t>userName</w:t>
+            </w:r>
+            <w:proofErr w:type="spellEnd"/>
+            <w:r>
+              <w:rPr>
+                <w:rFonts w:asciiTheme="majorBidi" w:hAnsiTheme="majorBidi" w:cstheme="majorBidi"/>
+                <w:sz w:val="32"/>
+                <w:szCs w:val="32"/>
+              </w:rPr>
+              <w:t>, password</w:t>
             </w:r>
           </w:p>
         </w:tc>
@@ -10176,13 +10725,23 @@
               </w:rPr>
               <w:t xml:space="preserve">String </w:t>
             </w:r>
-            <w:r>
-              <w:rPr>
-                <w:rFonts w:asciiTheme="majorBidi" w:hAnsiTheme="majorBidi" w:cstheme="majorBidi"/>
-                <w:sz w:val="32"/>
-                <w:szCs w:val="32"/>
-              </w:rPr>
-              <w:t>userName, password</w:t>
+            <w:proofErr w:type="spellStart"/>
+            <w:r>
+              <w:rPr>
+                <w:rFonts w:asciiTheme="majorBidi" w:hAnsiTheme="majorBidi" w:cstheme="majorBidi"/>
+                <w:sz w:val="32"/>
+                <w:szCs w:val="32"/>
+              </w:rPr>
+              <w:t>userName</w:t>
+            </w:r>
+            <w:proofErr w:type="spellEnd"/>
+            <w:r>
+              <w:rPr>
+                <w:rFonts w:asciiTheme="majorBidi" w:hAnsiTheme="majorBidi" w:cstheme="majorBidi"/>
+                <w:sz w:val="32"/>
+                <w:szCs w:val="32"/>
+              </w:rPr>
+              <w:t>, password</w:t>
             </w:r>
           </w:p>
         </w:tc>
@@ -10254,6 +10813,7 @@
               </w:rPr>
               <w:t xml:space="preserve">User </w:t>
             </w:r>
+            <w:proofErr w:type="spellStart"/>
             <w:r>
               <w:rPr>
                 <w:rFonts w:asciiTheme="majorBidi" w:hAnsiTheme="majorBidi" w:cstheme="majorBidi"/>
@@ -10262,6 +10822,43 @@
               </w:rPr>
               <w:t>user</w:t>
             </w:r>
+            <w:proofErr w:type="spellEnd"/>
+            <w:r>
+              <w:rPr>
+                <w:rFonts w:asciiTheme="majorBidi" w:hAnsiTheme="majorBidi" w:cstheme="majorBidi"/>
+                <w:sz w:val="32"/>
+                <w:szCs w:val="32"/>
+              </w:rPr>
+              <w:t xml:space="preserve"> + </w:t>
+            </w:r>
+            <w:r>
+              <w:rPr>
+                <w:rFonts w:asciiTheme="majorBidi" w:hAnsiTheme="majorBidi" w:cstheme="majorBidi"/>
+                <w:b/>
+                <w:bCs/>
+                <w:sz w:val="32"/>
+                <w:szCs w:val="32"/>
+              </w:rPr>
+              <w:t>Group</w:t>
+            </w:r>
+            <w:r>
+              <w:rPr>
+                <w:rFonts w:asciiTheme="majorBidi" w:hAnsiTheme="majorBidi" w:cstheme="majorBidi"/>
+                <w:sz w:val="32"/>
+                <w:szCs w:val="32"/>
+              </w:rPr>
+              <w:t xml:space="preserve"> </w:t>
+            </w:r>
+            <w:proofErr w:type="spellStart"/>
+            <w:r>
+              <w:rPr>
+                <w:rFonts w:asciiTheme="majorBidi" w:hAnsiTheme="majorBidi" w:cstheme="majorBidi"/>
+                <w:sz w:val="32"/>
+                <w:szCs w:val="32"/>
+              </w:rPr>
+              <w:t>group</w:t>
+            </w:r>
+            <w:proofErr w:type="spellEnd"/>
             <w:r>
               <w:rPr>
                 <w:rFonts w:asciiTheme="majorBidi" w:hAnsiTheme="majorBidi" w:cstheme="majorBidi"/>
@@ -10333,8 +10930,36 @@
                 <w:sz w:val="32"/>
                 <w:szCs w:val="32"/>
               </w:rPr>
-              <w:t>/userProgress/createLog</w:t>
-            </w:r>
+              <w:t>/</w:t>
+            </w:r>
+            <w:proofErr w:type="spellStart"/>
+            <w:r>
+              <w:rPr>
+                <w:rFonts w:asciiTheme="majorBidi" w:hAnsiTheme="majorBidi" w:cstheme="majorBidi"/>
+                <w:sz w:val="32"/>
+                <w:szCs w:val="32"/>
+              </w:rPr>
+              <w:t>userProgress</w:t>
+            </w:r>
+            <w:proofErr w:type="spellEnd"/>
+            <w:r>
+              <w:rPr>
+                <w:rFonts w:asciiTheme="majorBidi" w:hAnsiTheme="majorBidi" w:cstheme="majorBidi"/>
+                <w:sz w:val="32"/>
+                <w:szCs w:val="32"/>
+              </w:rPr>
+              <w:t>/</w:t>
+            </w:r>
+            <w:proofErr w:type="spellStart"/>
+            <w:r>
+              <w:rPr>
+                <w:rFonts w:asciiTheme="majorBidi" w:hAnsiTheme="majorBidi" w:cstheme="majorBidi"/>
+                <w:sz w:val="32"/>
+                <w:szCs w:val="32"/>
+              </w:rPr>
+              <w:t>createLog</w:t>
+            </w:r>
+            <w:proofErr w:type="spellEnd"/>
           </w:p>
         </w:tc>
         <w:tc>
@@ -10418,6 +11043,7 @@
               </w:rPr>
               <w:t xml:space="preserve">User </w:t>
             </w:r>
+            <w:proofErr w:type="spellStart"/>
             <w:r>
               <w:rPr>
                 <w:rFonts w:asciiTheme="majorBidi" w:hAnsiTheme="majorBidi" w:cstheme="majorBidi"/>
@@ -10426,27 +11052,41 @@
               </w:rPr>
               <w:t>user</w:t>
             </w:r>
-          </w:p>
-          <w:p>
-            <w:pPr>
-              <w:rPr>
-                <w:rFonts w:asciiTheme="majorBidi" w:hAnsiTheme="majorBidi" w:cstheme="majorBidi"/>
-                <w:b/>
-                <w:bCs/>
-                <w:sz w:val="32"/>
-                <w:szCs w:val="32"/>
-              </w:rPr>
-            </w:pPr>
-            <w:r>
-              <w:rPr>
-                <w:rFonts w:asciiTheme="majorBidi" w:hAnsiTheme="majorBidi" w:cstheme="majorBidi"/>
-                <w:b/>
-                <w:bCs/>
-                <w:sz w:val="32"/>
-                <w:szCs w:val="32"/>
-              </w:rPr>
-              <w:t xml:space="preserve">UserActivityProgress </w:t>
-            </w:r>
+            <w:proofErr w:type="spellEnd"/>
+          </w:p>
+          <w:p>
+            <w:pPr>
+              <w:rPr>
+                <w:rFonts w:asciiTheme="majorBidi" w:hAnsiTheme="majorBidi" w:cstheme="majorBidi"/>
+                <w:b/>
+                <w:bCs/>
+                <w:sz w:val="32"/>
+                <w:szCs w:val="32"/>
+              </w:rPr>
+            </w:pPr>
+            <w:proofErr w:type="spellStart"/>
+            <w:r>
+              <w:rPr>
+                <w:rFonts w:asciiTheme="majorBidi" w:hAnsiTheme="majorBidi" w:cstheme="majorBidi"/>
+                <w:b/>
+                <w:bCs/>
+                <w:sz w:val="32"/>
+                <w:szCs w:val="32"/>
+              </w:rPr>
+              <w:t>UserActivityProgress</w:t>
+            </w:r>
+            <w:proofErr w:type="spellEnd"/>
+            <w:r>
+              <w:rPr>
+                <w:rFonts w:asciiTheme="majorBidi" w:hAnsiTheme="majorBidi" w:cstheme="majorBidi"/>
+                <w:b/>
+                <w:bCs/>
+                <w:sz w:val="32"/>
+                <w:szCs w:val="32"/>
+              </w:rPr>
+              <w:t xml:space="preserve"> </w:t>
+            </w:r>
+            <w:proofErr w:type="spellStart"/>
             <w:r>
               <w:rPr>
                 <w:rFonts w:asciiTheme="majorBidi" w:hAnsiTheme="majorBidi" w:cstheme="majorBidi"/>
@@ -10455,6 +11095,7 @@
               </w:rPr>
               <w:t>activityProgress</w:t>
             </w:r>
+            <w:proofErr w:type="spellEnd"/>
           </w:p>
         </w:tc>
         <w:tc>
@@ -10525,6 +11166,8 @@
               </w:rPr>
               <w:t>PSDF</w:t>
             </w:r>
+            <w:bookmarkStart w:id="0" w:name="_GoBack"/>
+            <w:bookmarkEnd w:id="0"/>
           </w:p>
         </w:tc>
       </w:tr>
@@ -10576,8 +11219,36 @@
                 <w:sz w:val="32"/>
                 <w:szCs w:val="32"/>
               </w:rPr>
-              <w:t>/userProgress/getByUser</w:t>
-            </w:r>
+              <w:t>/</w:t>
+            </w:r>
+            <w:proofErr w:type="spellStart"/>
+            <w:r>
+              <w:rPr>
+                <w:rFonts w:asciiTheme="majorBidi" w:hAnsiTheme="majorBidi" w:cstheme="majorBidi"/>
+                <w:sz w:val="32"/>
+                <w:szCs w:val="32"/>
+              </w:rPr>
+              <w:t>userProgress</w:t>
+            </w:r>
+            <w:proofErr w:type="spellEnd"/>
+            <w:r>
+              <w:rPr>
+                <w:rFonts w:asciiTheme="majorBidi" w:hAnsiTheme="majorBidi" w:cstheme="majorBidi"/>
+                <w:sz w:val="32"/>
+                <w:szCs w:val="32"/>
+              </w:rPr>
+              <w:t>/</w:t>
+            </w:r>
+            <w:proofErr w:type="spellStart"/>
+            <w:r>
+              <w:rPr>
+                <w:rFonts w:asciiTheme="majorBidi" w:hAnsiTheme="majorBidi" w:cstheme="majorBidi"/>
+                <w:sz w:val="32"/>
+                <w:szCs w:val="32"/>
+              </w:rPr>
+              <w:t>getByUser</w:t>
+            </w:r>
+            <w:proofErr w:type="spellEnd"/>
           </w:p>
         </w:tc>
         <w:tc>
@@ -10661,6 +11332,7 @@
               </w:rPr>
               <w:t xml:space="preserve">User </w:t>
             </w:r>
+            <w:proofErr w:type="spellStart"/>
             <w:r>
               <w:rPr>
                 <w:rFonts w:asciiTheme="majorBidi" w:hAnsiTheme="majorBidi" w:cstheme="majorBidi"/>
@@ -10669,6 +11341,7 @@
               </w:rPr>
               <w:t>user</w:t>
             </w:r>
+            <w:proofErr w:type="spellEnd"/>
           </w:p>
         </w:tc>
         <w:tc>
@@ -10719,15 +11392,27 @@
                 <w:szCs w:val="32"/>
               </w:rPr>
             </w:pPr>
-            <w:r>
-              <w:rPr>
-                <w:rFonts w:asciiTheme="majorBidi" w:hAnsiTheme="majorBidi" w:cstheme="majorBidi"/>
-                <w:b/>
-                <w:bCs/>
-                <w:sz w:val="32"/>
-                <w:szCs w:val="32"/>
-              </w:rPr>
-              <w:t xml:space="preserve">UserActivityProgress </w:t>
+            <w:proofErr w:type="spellStart"/>
+            <w:r>
+              <w:rPr>
+                <w:rFonts w:asciiTheme="majorBidi" w:hAnsiTheme="majorBidi" w:cstheme="majorBidi"/>
+                <w:b/>
+                <w:bCs/>
+                <w:sz w:val="32"/>
+                <w:szCs w:val="32"/>
+              </w:rPr>
+              <w:t>UserActivityProgress</w:t>
+            </w:r>
+            <w:proofErr w:type="spellEnd"/>
+            <w:r>
+              <w:rPr>
+                <w:rFonts w:asciiTheme="majorBidi" w:hAnsiTheme="majorBidi" w:cstheme="majorBidi"/>
+                <w:b/>
+                <w:bCs/>
+                <w:sz w:val="32"/>
+                <w:szCs w:val="32"/>
+              </w:rPr>
+              <w:t xml:space="preserve"> </w:t>
             </w:r>
             <w:r>
               <w:rPr>
@@ -10798,7 +11483,25 @@
                 <w:sz w:val="32"/>
                 <w:szCs w:val="32"/>
               </w:rPr>
-              <w:t>/userProgress/update</w:t>
+              <w:t>/</w:t>
+            </w:r>
+            <w:proofErr w:type="spellStart"/>
+            <w:r>
+              <w:rPr>
+                <w:rFonts w:asciiTheme="majorBidi" w:hAnsiTheme="majorBidi" w:cstheme="majorBidi"/>
+                <w:sz w:val="32"/>
+                <w:szCs w:val="32"/>
+              </w:rPr>
+              <w:t>userProgress</w:t>
+            </w:r>
+            <w:proofErr w:type="spellEnd"/>
+            <w:r>
+              <w:rPr>
+                <w:rFonts w:asciiTheme="majorBidi" w:hAnsiTheme="majorBidi" w:cstheme="majorBidi"/>
+                <w:sz w:val="32"/>
+                <w:szCs w:val="32"/>
+              </w:rPr>
+              <w:t>/update</w:t>
             </w:r>
           </w:p>
         </w:tc>
@@ -10883,6 +11586,7 @@
               </w:rPr>
               <w:t xml:space="preserve">User </w:t>
             </w:r>
+            <w:proofErr w:type="spellStart"/>
             <w:r>
               <w:rPr>
                 <w:rFonts w:asciiTheme="majorBidi" w:hAnsiTheme="majorBidi" w:cstheme="majorBidi"/>
@@ -10891,27 +11595,41 @@
               </w:rPr>
               <w:t>user</w:t>
             </w:r>
-          </w:p>
-          <w:p>
-            <w:pPr>
-              <w:rPr>
-                <w:rFonts w:asciiTheme="majorBidi" w:hAnsiTheme="majorBidi" w:cstheme="majorBidi"/>
-                <w:b/>
-                <w:bCs/>
-                <w:sz w:val="32"/>
-                <w:szCs w:val="32"/>
-              </w:rPr>
-            </w:pPr>
-            <w:r>
-              <w:rPr>
-                <w:rFonts w:asciiTheme="majorBidi" w:hAnsiTheme="majorBidi" w:cstheme="majorBidi"/>
-                <w:b/>
-                <w:bCs/>
-                <w:sz w:val="32"/>
-                <w:szCs w:val="32"/>
-              </w:rPr>
-              <w:t xml:space="preserve">UserActivityProgress </w:t>
-            </w:r>
+            <w:proofErr w:type="spellEnd"/>
+          </w:p>
+          <w:p>
+            <w:pPr>
+              <w:rPr>
+                <w:rFonts w:asciiTheme="majorBidi" w:hAnsiTheme="majorBidi" w:cstheme="majorBidi"/>
+                <w:b/>
+                <w:bCs/>
+                <w:sz w:val="32"/>
+                <w:szCs w:val="32"/>
+              </w:rPr>
+            </w:pPr>
+            <w:proofErr w:type="spellStart"/>
+            <w:r>
+              <w:rPr>
+                <w:rFonts w:asciiTheme="majorBidi" w:hAnsiTheme="majorBidi" w:cstheme="majorBidi"/>
+                <w:b/>
+                <w:bCs/>
+                <w:sz w:val="32"/>
+                <w:szCs w:val="32"/>
+              </w:rPr>
+              <w:t>UserActivityProgress</w:t>
+            </w:r>
+            <w:proofErr w:type="spellEnd"/>
+            <w:r>
+              <w:rPr>
+                <w:rFonts w:asciiTheme="majorBidi" w:hAnsiTheme="majorBidi" w:cstheme="majorBidi"/>
+                <w:b/>
+                <w:bCs/>
+                <w:sz w:val="32"/>
+                <w:szCs w:val="32"/>
+              </w:rPr>
+              <w:t xml:space="preserve"> </w:t>
+            </w:r>
+            <w:proofErr w:type="spellStart"/>
             <w:r>
               <w:rPr>
                 <w:rFonts w:asciiTheme="majorBidi" w:hAnsiTheme="majorBidi" w:cstheme="majorBidi"/>
@@ -10920,6 +11638,7 @@
               </w:rPr>
               <w:t>activityProgress</w:t>
             </w:r>
+            <w:proofErr w:type="spellEnd"/>
           </w:p>
         </w:tc>
         <w:tc>
@@ -11008,7 +11727,6 @@
           <w:sz w:val="48"/>
           <w:szCs w:val="56"/>
         </w:rPr>
-        <w:lastRenderedPageBreak/>
         <w:t>Group API</w:t>
       </w:r>
     </w:p>
@@ -11077,6 +11795,7 @@
                 <w:szCs w:val="36"/>
               </w:rPr>
             </w:pPr>
+            <w:proofErr w:type="spellStart"/>
             <w:r>
               <w:rPr>
                 <w:rFonts w:asciiTheme="majorBidi" w:hAnsiTheme="majorBidi" w:cstheme="majorBidi"/>
@@ -11087,6 +11806,7 @@
               </w:rPr>
               <w:t>url</w:t>
             </w:r>
+            <w:proofErr w:type="spellEnd"/>
           </w:p>
         </w:tc>
         <w:tc>
@@ -11369,8 +12089,18 @@
                 <w:sz w:val="32"/>
                 <w:szCs w:val="32"/>
               </w:rPr>
-              <w:t>/findByID</w:t>
-            </w:r>
+              <w:t>/</w:t>
+            </w:r>
+            <w:proofErr w:type="spellStart"/>
+            <w:r>
+              <w:rPr>
+                <w:rFonts w:asciiTheme="majorBidi" w:hAnsiTheme="majorBidi" w:cstheme="majorBidi"/>
+                <w:sz w:val="32"/>
+                <w:szCs w:val="32"/>
+              </w:rPr>
+              <w:t>findByID</w:t>
+            </w:r>
+            <w:proofErr w:type="spellEnd"/>
           </w:p>
         </w:tc>
         <w:tc>
@@ -11407,6 +12137,7 @@
                 <w:szCs w:val="32"/>
               </w:rPr>
             </w:pPr>
+            <w:proofErr w:type="spellStart"/>
             <w:r>
               <w:rPr>
                 <w:rFonts w:asciiTheme="majorBidi" w:hAnsiTheme="majorBidi" w:cstheme="majorBidi"/>
@@ -11417,6 +12148,7 @@
               </w:rPr>
               <w:t>int</w:t>
             </w:r>
+            <w:proofErr w:type="spellEnd"/>
             <w:r>
               <w:rPr>
                 <w:rFonts w:asciiTheme="majorBidi" w:hAnsiTheme="majorBidi" w:cstheme="majorBidi"/>
@@ -11439,6 +12171,7 @@
                 <w:szCs w:val="32"/>
               </w:rPr>
             </w:pPr>
+            <w:proofErr w:type="spellStart"/>
             <w:r>
               <w:rPr>
                 <w:rFonts w:asciiTheme="majorBidi" w:hAnsiTheme="majorBidi" w:cstheme="majorBidi"/>
@@ -11449,6 +12182,7 @@
               </w:rPr>
               <w:t>int</w:t>
             </w:r>
+            <w:proofErr w:type="spellEnd"/>
             <w:r>
               <w:rPr>
                 <w:rFonts w:asciiTheme="majorBidi" w:hAnsiTheme="majorBidi" w:cstheme="majorBidi"/>
@@ -11612,8 +12346,18 @@
                 <w:sz w:val="32"/>
                 <w:szCs w:val="32"/>
               </w:rPr>
-              <w:t xml:space="preserve"> /findByWhere</w:t>
-            </w:r>
+              <w:t xml:space="preserve"> /</w:t>
+            </w:r>
+            <w:proofErr w:type="spellStart"/>
+            <w:r>
+              <w:rPr>
+                <w:rFonts w:asciiTheme="majorBidi" w:hAnsiTheme="majorBidi" w:cstheme="majorBidi"/>
+                <w:sz w:val="32"/>
+                <w:szCs w:val="32"/>
+              </w:rPr>
+              <w:t>findByWhere</w:t>
+            </w:r>
+            <w:proofErr w:type="spellEnd"/>
           </w:p>
         </w:tc>
         <w:tc>
@@ -11666,7 +12410,25 @@
                 <w:sz w:val="32"/>
                 <w:szCs w:val="32"/>
               </w:rPr>
-              <w:t xml:space="preserve"> columnName, operator, value</w:t>
+              <w:t xml:space="preserve"> </w:t>
+            </w:r>
+            <w:proofErr w:type="spellStart"/>
+            <w:r>
+              <w:rPr>
+                <w:rFonts w:asciiTheme="majorBidi" w:hAnsiTheme="majorBidi" w:cstheme="majorBidi"/>
+                <w:sz w:val="32"/>
+                <w:szCs w:val="32"/>
+              </w:rPr>
+              <w:t>columnName</w:t>
+            </w:r>
+            <w:proofErr w:type="spellEnd"/>
+            <w:r>
+              <w:rPr>
+                <w:rFonts w:asciiTheme="majorBidi" w:hAnsiTheme="majorBidi" w:cstheme="majorBidi"/>
+                <w:sz w:val="32"/>
+                <w:szCs w:val="32"/>
+              </w:rPr>
+              <w:t>, operator, value</w:t>
             </w:r>
           </w:p>
         </w:tc>
@@ -11698,7 +12460,25 @@
                 <w:sz w:val="32"/>
                 <w:szCs w:val="32"/>
               </w:rPr>
-              <w:t xml:space="preserve"> columnName, operator, value</w:t>
+              <w:t xml:space="preserve"> </w:t>
+            </w:r>
+            <w:proofErr w:type="spellStart"/>
+            <w:r>
+              <w:rPr>
+                <w:rFonts w:asciiTheme="majorBidi" w:hAnsiTheme="majorBidi" w:cstheme="majorBidi"/>
+                <w:sz w:val="32"/>
+                <w:szCs w:val="32"/>
+              </w:rPr>
+              <w:t>columnName</w:t>
+            </w:r>
+            <w:proofErr w:type="spellEnd"/>
+            <w:r>
+              <w:rPr>
+                <w:rFonts w:asciiTheme="majorBidi" w:hAnsiTheme="majorBidi" w:cstheme="majorBidi"/>
+                <w:sz w:val="32"/>
+                <w:szCs w:val="32"/>
+              </w:rPr>
+              <w:t>, operator, value</w:t>
             </w:r>
           </w:p>
         </w:tc>
@@ -11877,8 +12657,18 @@
                 <w:sz w:val="32"/>
                 <w:szCs w:val="32"/>
               </w:rPr>
-              <w:t xml:space="preserve"> /findByRank</w:t>
-            </w:r>
+              <w:t xml:space="preserve"> /</w:t>
+            </w:r>
+            <w:proofErr w:type="spellStart"/>
+            <w:r>
+              <w:rPr>
+                <w:rFonts w:asciiTheme="majorBidi" w:hAnsiTheme="majorBidi" w:cstheme="majorBidi"/>
+                <w:sz w:val="32"/>
+                <w:szCs w:val="32"/>
+              </w:rPr>
+              <w:t>findByRank</w:t>
+            </w:r>
+            <w:proofErr w:type="spellEnd"/>
           </w:p>
         </w:tc>
         <w:tc>
@@ -11931,8 +12721,36 @@
                 <w:sz w:val="32"/>
                 <w:szCs w:val="32"/>
               </w:rPr>
-              <w:t xml:space="preserve"> startRank, endRank</w:t>
-            </w:r>
+              <w:t xml:space="preserve"> </w:t>
+            </w:r>
+            <w:proofErr w:type="spellStart"/>
+            <w:r>
+              <w:rPr>
+                <w:rFonts w:asciiTheme="majorBidi" w:hAnsiTheme="majorBidi" w:cstheme="majorBidi"/>
+                <w:sz w:val="32"/>
+                <w:szCs w:val="32"/>
+              </w:rPr>
+              <w:t>startRank</w:t>
+            </w:r>
+            <w:proofErr w:type="spellEnd"/>
+            <w:r>
+              <w:rPr>
+                <w:rFonts w:asciiTheme="majorBidi" w:hAnsiTheme="majorBidi" w:cstheme="majorBidi"/>
+                <w:sz w:val="32"/>
+                <w:szCs w:val="32"/>
+              </w:rPr>
+              <w:t xml:space="preserve">, </w:t>
+            </w:r>
+            <w:proofErr w:type="spellStart"/>
+            <w:r>
+              <w:rPr>
+                <w:rFonts w:asciiTheme="majorBidi" w:hAnsiTheme="majorBidi" w:cstheme="majorBidi"/>
+                <w:sz w:val="32"/>
+                <w:szCs w:val="32"/>
+              </w:rPr>
+              <w:t>endRank</w:t>
+            </w:r>
+            <w:proofErr w:type="spellEnd"/>
           </w:p>
         </w:tc>
         <w:tc>
@@ -11963,8 +12781,36 @@
                 <w:sz w:val="32"/>
                 <w:szCs w:val="32"/>
               </w:rPr>
-              <w:t xml:space="preserve"> startRank, endRank</w:t>
-            </w:r>
+              <w:t xml:space="preserve"> </w:t>
+            </w:r>
+            <w:proofErr w:type="spellStart"/>
+            <w:r>
+              <w:rPr>
+                <w:rFonts w:asciiTheme="majorBidi" w:hAnsiTheme="majorBidi" w:cstheme="majorBidi"/>
+                <w:sz w:val="32"/>
+                <w:szCs w:val="32"/>
+              </w:rPr>
+              <w:t>startRank</w:t>
+            </w:r>
+            <w:proofErr w:type="spellEnd"/>
+            <w:r>
+              <w:rPr>
+                <w:rFonts w:asciiTheme="majorBidi" w:hAnsiTheme="majorBidi" w:cstheme="majorBidi"/>
+                <w:sz w:val="32"/>
+                <w:szCs w:val="32"/>
+              </w:rPr>
+              <w:t xml:space="preserve">, </w:t>
+            </w:r>
+            <w:proofErr w:type="spellStart"/>
+            <w:r>
+              <w:rPr>
+                <w:rFonts w:asciiTheme="majorBidi" w:hAnsiTheme="majorBidi" w:cstheme="majorBidi"/>
+                <w:sz w:val="32"/>
+                <w:szCs w:val="32"/>
+              </w:rPr>
+              <w:t>endRank</w:t>
+            </w:r>
+            <w:proofErr w:type="spellEnd"/>
           </w:p>
         </w:tc>
         <w:tc>
@@ -12132,7 +12978,16 @@
                 <w:sz w:val="32"/>
                 <w:szCs w:val="32"/>
               </w:rPr>
-              <w:t xml:space="preserve"> /getAll</w:t>
+              <w:t xml:space="preserve"> /</w:t>
+            </w:r>
+            <w:proofErr w:type="spellStart"/>
+            <w:r>
+              <w:rPr>
+                <w:rFonts w:asciiTheme="majorBidi" w:hAnsiTheme="majorBidi" w:cstheme="majorBidi"/>
+                <w:sz w:val="32"/>
+                <w:szCs w:val="32"/>
+              </w:rPr>
+              <w:t>getAll</w:t>
             </w:r>
             <w:r>
               <w:rPr>
@@ -12150,6 +13005,7 @@
               </w:rPr>
               <w:t>s</w:t>
             </w:r>
+            <w:proofErr w:type="spellEnd"/>
           </w:p>
         </w:tc>
         <w:tc>
@@ -12367,7 +13223,16 @@
                 <w:sz w:val="32"/>
                 <w:szCs w:val="32"/>
               </w:rPr>
-              <w:t xml:space="preserve"> /create</w:t>
+              <w:t xml:space="preserve"> /</w:t>
+            </w:r>
+            <w:proofErr w:type="spellStart"/>
+            <w:r>
+              <w:rPr>
+                <w:rFonts w:asciiTheme="majorBidi" w:hAnsiTheme="majorBidi" w:cstheme="majorBidi"/>
+                <w:sz w:val="32"/>
+                <w:szCs w:val="32"/>
+              </w:rPr>
+              <w:t>create</w:t>
             </w:r>
             <w:r>
               <w:rPr>
@@ -12377,6 +13242,7 @@
               </w:rPr>
               <w:t>Group</w:t>
             </w:r>
+            <w:proofErr w:type="spellEnd"/>
           </w:p>
         </w:tc>
         <w:tc>
@@ -12463,6 +13329,7 @@
               </w:rPr>
               <w:t xml:space="preserve"> </w:t>
             </w:r>
+            <w:proofErr w:type="spellStart"/>
             <w:r>
               <w:rPr>
                 <w:rFonts w:asciiTheme="majorBidi" w:hAnsiTheme="majorBidi" w:cstheme="majorBidi"/>
@@ -12471,6 +13338,7 @@
               </w:rPr>
               <w:t>group</w:t>
             </w:r>
+            <w:proofErr w:type="spellEnd"/>
           </w:p>
         </w:tc>
         <w:tc>
@@ -12608,7 +13476,16 @@
                 <w:sz w:val="32"/>
                 <w:szCs w:val="32"/>
               </w:rPr>
-              <w:t xml:space="preserve"> /update</w:t>
+              <w:t xml:space="preserve"> /</w:t>
+            </w:r>
+            <w:proofErr w:type="spellStart"/>
+            <w:r>
+              <w:rPr>
+                <w:rFonts w:asciiTheme="majorBidi" w:hAnsiTheme="majorBidi" w:cstheme="majorBidi"/>
+                <w:sz w:val="32"/>
+                <w:szCs w:val="32"/>
+              </w:rPr>
+              <w:t>update</w:t>
             </w:r>
             <w:r>
               <w:rPr>
@@ -12618,6 +13495,7 @@
               </w:rPr>
               <w:t>Group</w:t>
             </w:r>
+            <w:proofErr w:type="spellEnd"/>
           </w:p>
         </w:tc>
         <w:tc>
@@ -12704,6 +13582,7 @@
               </w:rPr>
               <w:t xml:space="preserve"> </w:t>
             </w:r>
+            <w:proofErr w:type="spellStart"/>
             <w:r>
               <w:rPr>
                 <w:rFonts w:asciiTheme="majorBidi" w:hAnsiTheme="majorBidi" w:cstheme="majorBidi"/>
@@ -12712,6 +13591,7 @@
               </w:rPr>
               <w:t>group</w:t>
             </w:r>
+            <w:proofErr w:type="spellEnd"/>
           </w:p>
         </w:tc>
         <w:tc>
@@ -12934,6 +13814,7 @@
               </w:rPr>
               <w:t xml:space="preserve"> </w:t>
             </w:r>
+            <w:proofErr w:type="spellStart"/>
             <w:r>
               <w:rPr>
                 <w:rFonts w:asciiTheme="majorBidi" w:hAnsiTheme="majorBidi" w:cstheme="majorBidi"/>
@@ -12942,6 +13823,7 @@
               </w:rPr>
               <w:t>group</w:t>
             </w:r>
+            <w:proofErr w:type="spellEnd"/>
           </w:p>
         </w:tc>
         <w:tc>
@@ -13085,7 +13967,16 @@
                 <w:sz w:val="32"/>
                 <w:szCs w:val="32"/>
               </w:rPr>
-              <w:t xml:space="preserve"> /get</w:t>
+              <w:t xml:space="preserve"> /</w:t>
+            </w:r>
+            <w:proofErr w:type="spellStart"/>
+            <w:r>
+              <w:rPr>
+                <w:rFonts w:asciiTheme="majorBidi" w:hAnsiTheme="majorBidi" w:cstheme="majorBidi"/>
+                <w:sz w:val="32"/>
+                <w:szCs w:val="32"/>
+              </w:rPr>
+              <w:t>get</w:t>
             </w:r>
             <w:r>
               <w:rPr>
@@ -13103,6 +13994,7 @@
               </w:rPr>
               <w:t>rRank</w:t>
             </w:r>
+            <w:proofErr w:type="spellEnd"/>
           </w:p>
         </w:tc>
         <w:tc>
@@ -13189,6 +14081,7 @@
               </w:rPr>
               <w:t xml:space="preserve"> </w:t>
             </w:r>
+            <w:proofErr w:type="spellStart"/>
             <w:r>
               <w:rPr>
                 <w:rFonts w:asciiTheme="majorBidi" w:hAnsiTheme="majorBidi" w:cstheme="majorBidi"/>
@@ -13197,6 +14090,7 @@
               </w:rPr>
               <w:t>group</w:t>
             </w:r>
+            <w:proofErr w:type="spellEnd"/>
           </w:p>
         </w:tc>
         <w:tc>
@@ -13248,6 +14142,7 @@
                 <w:szCs w:val="32"/>
               </w:rPr>
             </w:pPr>
+            <w:proofErr w:type="spellStart"/>
             <w:r>
               <w:rPr>
                 <w:rFonts w:asciiTheme="majorBidi" w:hAnsiTheme="majorBidi" w:cstheme="majorBidi"/>
@@ -13258,6 +14153,7 @@
               </w:rPr>
               <w:t>int</w:t>
             </w:r>
+            <w:proofErr w:type="spellEnd"/>
           </w:p>
         </w:tc>
       </w:tr>
@@ -13340,8 +14236,18 @@
                 <w:sz w:val="32"/>
                 <w:szCs w:val="32"/>
               </w:rPr>
-              <w:t xml:space="preserve"> /increaseScore</w:t>
-            </w:r>
+              <w:t xml:space="preserve"> /</w:t>
+            </w:r>
+            <w:proofErr w:type="spellStart"/>
+            <w:r>
+              <w:rPr>
+                <w:rFonts w:asciiTheme="majorBidi" w:hAnsiTheme="majorBidi" w:cstheme="majorBidi"/>
+                <w:sz w:val="32"/>
+                <w:szCs w:val="32"/>
+              </w:rPr>
+              <w:t>increaseScore</w:t>
+            </w:r>
+            <w:proofErr w:type="spellEnd"/>
           </w:p>
         </w:tc>
         <w:tc>
@@ -13437,6 +14343,7 @@
               </w:rPr>
               <w:t xml:space="preserve"> </w:t>
             </w:r>
+            <w:proofErr w:type="spellStart"/>
             <w:r>
               <w:rPr>
                 <w:rFonts w:asciiTheme="majorBidi" w:hAnsiTheme="majorBidi" w:cstheme="majorBidi"/>
@@ -13445,15 +14352,17 @@
               </w:rPr>
               <w:t>group</w:t>
             </w:r>
-          </w:p>
-          <w:p>
-            <w:pPr>
-              <w:rPr>
-                <w:rFonts w:asciiTheme="majorBidi" w:hAnsiTheme="majorBidi" w:cstheme="majorBidi"/>
-                <w:sz w:val="32"/>
-                <w:szCs w:val="32"/>
-              </w:rPr>
-            </w:pPr>
+            <w:proofErr w:type="spellEnd"/>
+          </w:p>
+          <w:p>
+            <w:pPr>
+              <w:rPr>
+                <w:rFonts w:asciiTheme="majorBidi" w:hAnsiTheme="majorBidi" w:cstheme="majorBidi"/>
+                <w:sz w:val="32"/>
+                <w:szCs w:val="32"/>
+              </w:rPr>
+            </w:pPr>
+            <w:proofErr w:type="spellStart"/>
             <w:r>
               <w:rPr>
                 <w:rFonts w:asciiTheme="majorBidi" w:hAnsiTheme="majorBidi" w:cstheme="majorBidi"/>
@@ -13464,6 +14373,7 @@
               </w:rPr>
               <w:t>int</w:t>
             </w:r>
+            <w:proofErr w:type="spellEnd"/>
             <w:r>
               <w:rPr>
                 <w:rFonts w:asciiTheme="majorBidi" w:hAnsiTheme="majorBidi" w:cstheme="majorBidi"/>
@@ -13642,8 +14552,18 @@
                 <w:sz w:val="32"/>
                 <w:szCs w:val="32"/>
               </w:rPr>
-              <w:t xml:space="preserve"> /decreaseScore</w:t>
-            </w:r>
+              <w:t xml:space="preserve"> /</w:t>
+            </w:r>
+            <w:proofErr w:type="spellStart"/>
+            <w:r>
+              <w:rPr>
+                <w:rFonts w:asciiTheme="majorBidi" w:hAnsiTheme="majorBidi" w:cstheme="majorBidi"/>
+                <w:sz w:val="32"/>
+                <w:szCs w:val="32"/>
+              </w:rPr>
+              <w:t>decreaseScore</w:t>
+            </w:r>
+            <w:proofErr w:type="spellEnd"/>
           </w:p>
         </w:tc>
         <w:tc>
@@ -13730,6 +14650,7 @@
               </w:rPr>
               <w:t xml:space="preserve"> </w:t>
             </w:r>
+            <w:proofErr w:type="spellStart"/>
             <w:r>
               <w:rPr>
                 <w:rFonts w:asciiTheme="majorBidi" w:hAnsiTheme="majorBidi" w:cstheme="majorBidi"/>
@@ -13738,15 +14659,17 @@
               </w:rPr>
               <w:t>group</w:t>
             </w:r>
-          </w:p>
-          <w:p>
-            <w:pPr>
-              <w:rPr>
-                <w:rFonts w:asciiTheme="majorBidi" w:hAnsiTheme="majorBidi" w:cstheme="majorBidi"/>
-                <w:sz w:val="32"/>
-                <w:szCs w:val="32"/>
-              </w:rPr>
-            </w:pPr>
+            <w:proofErr w:type="spellEnd"/>
+          </w:p>
+          <w:p>
+            <w:pPr>
+              <w:rPr>
+                <w:rFonts w:asciiTheme="majorBidi" w:hAnsiTheme="majorBidi" w:cstheme="majorBidi"/>
+                <w:sz w:val="32"/>
+                <w:szCs w:val="32"/>
+              </w:rPr>
+            </w:pPr>
+            <w:proofErr w:type="spellStart"/>
             <w:r>
               <w:rPr>
                 <w:rFonts w:asciiTheme="majorBidi" w:hAnsiTheme="majorBidi" w:cstheme="majorBidi"/>
@@ -13757,6 +14680,7 @@
               </w:rPr>
               <w:t>int</w:t>
             </w:r>
+            <w:proofErr w:type="spellEnd"/>
             <w:r>
               <w:rPr>
                 <w:rFonts w:asciiTheme="majorBidi" w:hAnsiTheme="majorBidi" w:cstheme="majorBidi"/>
@@ -13885,6 +14809,7 @@
                 <w:sz w:val="32"/>
                 <w:szCs w:val="32"/>
               </w:rPr>
+              <w:lastRenderedPageBreak/>
               <w:t xml:space="preserve">Reset </w:t>
             </w:r>
             <w:r>
@@ -13935,8 +14860,18 @@
                 <w:sz w:val="32"/>
                 <w:szCs w:val="32"/>
               </w:rPr>
-              <w:t>/resetScore</w:t>
-            </w:r>
+              <w:t>/</w:t>
+            </w:r>
+            <w:proofErr w:type="spellStart"/>
+            <w:r>
+              <w:rPr>
+                <w:rFonts w:asciiTheme="majorBidi" w:hAnsiTheme="majorBidi" w:cstheme="majorBidi"/>
+                <w:sz w:val="32"/>
+                <w:szCs w:val="32"/>
+              </w:rPr>
+              <w:t>resetScore</w:t>
+            </w:r>
+            <w:proofErr w:type="spellEnd"/>
           </w:p>
         </w:tc>
         <w:tc>
@@ -14023,6 +14958,7 @@
               </w:rPr>
               <w:t xml:space="preserve"> </w:t>
             </w:r>
+            <w:proofErr w:type="spellStart"/>
             <w:r>
               <w:rPr>
                 <w:rFonts w:asciiTheme="majorBidi" w:hAnsiTheme="majorBidi" w:cstheme="majorBidi"/>
@@ -14031,6 +14967,7 @@
               </w:rPr>
               <w:t>group</w:t>
             </w:r>
+            <w:proofErr w:type="spellEnd"/>
           </w:p>
         </w:tc>
         <w:tc>
@@ -14121,7 +15058,6 @@
                 <w:sz w:val="36"/>
                 <w:szCs w:val="36"/>
               </w:rPr>
-              <w:lastRenderedPageBreak/>
               <w:t>API description</w:t>
             </w:r>
           </w:p>
@@ -14143,6 +15079,7 @@
                 <w:szCs w:val="36"/>
               </w:rPr>
             </w:pPr>
+            <w:proofErr w:type="spellStart"/>
             <w:r>
               <w:rPr>
                 <w:rFonts w:asciiTheme="majorBidi" w:hAnsiTheme="majorBidi" w:cstheme="majorBidi"/>
@@ -14153,6 +15090,7 @@
               </w:rPr>
               <w:t>url</w:t>
             </w:r>
+            <w:proofErr w:type="spellEnd"/>
           </w:p>
         </w:tc>
         <w:tc>
@@ -14429,6 +15367,7 @@
               </w:rPr>
               <w:t xml:space="preserve"> /</w:t>
             </w:r>
+            <w:proofErr w:type="spellStart"/>
             <w:r>
               <w:rPr>
                 <w:rFonts w:asciiTheme="majorBidi" w:hAnsiTheme="majorBidi" w:cstheme="majorBidi"/>
@@ -14437,6 +15376,7 @@
               </w:rPr>
               <w:t>deleteMember</w:t>
             </w:r>
+            <w:proofErr w:type="spellEnd"/>
           </w:p>
         </w:tc>
         <w:tc>
@@ -14536,6 +15476,7 @@
               </w:rPr>
               <w:t xml:space="preserve"> </w:t>
             </w:r>
+            <w:proofErr w:type="spellStart"/>
             <w:r>
               <w:rPr>
                 <w:rFonts w:asciiTheme="majorBidi" w:hAnsiTheme="majorBidi" w:cstheme="majorBidi"/>
@@ -14544,6 +15485,7 @@
               </w:rPr>
               <w:t>group</w:t>
             </w:r>
+            <w:proofErr w:type="spellEnd"/>
           </w:p>
           <w:p>
             <w:pPr>
@@ -14700,8 +15642,18 @@
                 <w:sz w:val="32"/>
                 <w:szCs w:val="32"/>
               </w:rPr>
-              <w:t xml:space="preserve"> addMember</w:t>
-            </w:r>
+              <w:t xml:space="preserve"> </w:t>
+            </w:r>
+            <w:proofErr w:type="spellStart"/>
+            <w:r>
+              <w:rPr>
+                <w:rFonts w:asciiTheme="majorBidi" w:hAnsiTheme="majorBidi" w:cstheme="majorBidi"/>
+                <w:sz w:val="32"/>
+                <w:szCs w:val="32"/>
+              </w:rPr>
+              <w:t>addMember</w:t>
+            </w:r>
+            <w:proofErr w:type="spellEnd"/>
           </w:p>
         </w:tc>
         <w:tc>
@@ -14789,6 +15741,7 @@
               </w:rPr>
               <w:t xml:space="preserve"> </w:t>
             </w:r>
+            <w:proofErr w:type="spellStart"/>
             <w:r>
               <w:rPr>
                 <w:rFonts w:asciiTheme="majorBidi" w:hAnsiTheme="majorBidi" w:cstheme="majorBidi"/>
@@ -14797,6 +15750,7 @@
               </w:rPr>
               <w:t>group</w:t>
             </w:r>
+            <w:proofErr w:type="spellEnd"/>
           </w:p>
           <w:p>
             <w:pPr>
@@ -14935,8 +15889,36 @@
                 <w:sz w:val="32"/>
                 <w:szCs w:val="32"/>
               </w:rPr>
-              <w:t>/userProgress/createLog</w:t>
-            </w:r>
+              <w:t>/</w:t>
+            </w:r>
+            <w:proofErr w:type="spellStart"/>
+            <w:r>
+              <w:rPr>
+                <w:rFonts w:asciiTheme="majorBidi" w:hAnsiTheme="majorBidi" w:cstheme="majorBidi"/>
+                <w:sz w:val="32"/>
+                <w:szCs w:val="32"/>
+              </w:rPr>
+              <w:t>userProgress</w:t>
+            </w:r>
+            <w:proofErr w:type="spellEnd"/>
+            <w:r>
+              <w:rPr>
+                <w:rFonts w:asciiTheme="majorBidi" w:hAnsiTheme="majorBidi" w:cstheme="majorBidi"/>
+                <w:sz w:val="32"/>
+                <w:szCs w:val="32"/>
+              </w:rPr>
+              <w:t>/</w:t>
+            </w:r>
+            <w:proofErr w:type="spellStart"/>
+            <w:r>
+              <w:rPr>
+                <w:rFonts w:asciiTheme="majorBidi" w:hAnsiTheme="majorBidi" w:cstheme="majorBidi"/>
+                <w:sz w:val="32"/>
+                <w:szCs w:val="32"/>
+              </w:rPr>
+              <w:t>createLog</w:t>
+            </w:r>
+            <w:proofErr w:type="spellEnd"/>
           </w:p>
         </w:tc>
         <w:tc>
@@ -15047,6 +16029,7 @@
                 <w:szCs w:val="32"/>
               </w:rPr>
             </w:pPr>
+            <w:proofErr w:type="spellStart"/>
             <w:r>
               <w:rPr>
                 <w:rFonts w:asciiTheme="majorBidi" w:hAnsiTheme="majorBidi" w:cstheme="majorBidi"/>
@@ -15065,8 +16048,20 @@
                 <w:sz w:val="32"/>
                 <w:szCs w:val="32"/>
               </w:rPr>
-              <w:t xml:space="preserve">ActivityProgress </w:t>
-            </w:r>
+              <w:t>ActivityProgress</w:t>
+            </w:r>
+            <w:proofErr w:type="spellEnd"/>
+            <w:r>
+              <w:rPr>
+                <w:rFonts w:asciiTheme="majorBidi" w:hAnsiTheme="majorBidi" w:cstheme="majorBidi"/>
+                <w:b/>
+                <w:bCs/>
+                <w:sz w:val="32"/>
+                <w:szCs w:val="32"/>
+              </w:rPr>
+              <w:t xml:space="preserve"> </w:t>
+            </w:r>
+            <w:proofErr w:type="spellStart"/>
             <w:r>
               <w:rPr>
                 <w:rFonts w:asciiTheme="majorBidi" w:hAnsiTheme="majorBidi" w:cstheme="majorBidi"/>
@@ -15075,6 +16070,7 @@
               </w:rPr>
               <w:t>activityProgress</w:t>
             </w:r>
+            <w:proofErr w:type="spellEnd"/>
           </w:p>
         </w:tc>
         <w:tc>
@@ -15196,8 +16192,36 @@
                 <w:sz w:val="32"/>
                 <w:szCs w:val="32"/>
               </w:rPr>
-              <w:t>/groupProgress/getByGroup</w:t>
-            </w:r>
+              <w:t>/</w:t>
+            </w:r>
+            <w:proofErr w:type="spellStart"/>
+            <w:r>
+              <w:rPr>
+                <w:rFonts w:asciiTheme="majorBidi" w:hAnsiTheme="majorBidi" w:cstheme="majorBidi"/>
+                <w:sz w:val="32"/>
+                <w:szCs w:val="32"/>
+              </w:rPr>
+              <w:t>groupProgress</w:t>
+            </w:r>
+            <w:proofErr w:type="spellEnd"/>
+            <w:r>
+              <w:rPr>
+                <w:rFonts w:asciiTheme="majorBidi" w:hAnsiTheme="majorBidi" w:cstheme="majorBidi"/>
+                <w:sz w:val="32"/>
+                <w:szCs w:val="32"/>
+              </w:rPr>
+              <w:t>/</w:t>
+            </w:r>
+            <w:proofErr w:type="spellStart"/>
+            <w:r>
+              <w:rPr>
+                <w:rFonts w:asciiTheme="majorBidi" w:hAnsiTheme="majorBidi" w:cstheme="majorBidi"/>
+                <w:sz w:val="32"/>
+                <w:szCs w:val="32"/>
+              </w:rPr>
+              <w:t>getByGroup</w:t>
+            </w:r>
+            <w:proofErr w:type="spellEnd"/>
           </w:p>
         </w:tc>
         <w:tc>
@@ -15289,6 +16313,7 @@
               </w:rPr>
               <w:t xml:space="preserve"> </w:t>
             </w:r>
+            <w:proofErr w:type="spellStart"/>
             <w:r>
               <w:rPr>
                 <w:rFonts w:asciiTheme="majorBidi" w:hAnsiTheme="majorBidi" w:cstheme="majorBidi"/>
@@ -15297,6 +16322,7 @@
               </w:rPr>
               <w:t>group</w:t>
             </w:r>
+            <w:proofErr w:type="spellEnd"/>
           </w:p>
         </w:tc>
         <w:tc>
@@ -15347,6 +16373,7 @@
                 <w:szCs w:val="32"/>
               </w:rPr>
             </w:pPr>
+            <w:proofErr w:type="spellStart"/>
             <w:r>
               <w:rPr>
                 <w:rFonts w:asciiTheme="majorBidi" w:hAnsiTheme="majorBidi" w:cstheme="majorBidi"/>
@@ -15365,7 +16392,18 @@
                 <w:sz w:val="32"/>
                 <w:szCs w:val="32"/>
               </w:rPr>
-              <w:t xml:space="preserve">ActivityProgress </w:t>
+              <w:t>ActivityProgress</w:t>
+            </w:r>
+            <w:proofErr w:type="spellEnd"/>
+            <w:r>
+              <w:rPr>
+                <w:rFonts w:asciiTheme="majorBidi" w:hAnsiTheme="majorBidi" w:cstheme="majorBidi"/>
+                <w:b/>
+                <w:bCs/>
+                <w:sz w:val="32"/>
+                <w:szCs w:val="32"/>
+              </w:rPr>
+              <w:t xml:space="preserve"> </w:t>
             </w:r>
             <w:r>
               <w:rPr>
@@ -15436,7 +16474,25 @@
                 <w:sz w:val="32"/>
                 <w:szCs w:val="32"/>
               </w:rPr>
-              <w:t>/groupProgress/update</w:t>
+              <w:t>/</w:t>
+            </w:r>
+            <w:proofErr w:type="spellStart"/>
+            <w:r>
+              <w:rPr>
+                <w:rFonts w:asciiTheme="majorBidi" w:hAnsiTheme="majorBidi" w:cstheme="majorBidi"/>
+                <w:sz w:val="32"/>
+                <w:szCs w:val="32"/>
+              </w:rPr>
+              <w:t>groupProgress</w:t>
+            </w:r>
+            <w:proofErr w:type="spellEnd"/>
+            <w:r>
+              <w:rPr>
+                <w:rFonts w:asciiTheme="majorBidi" w:hAnsiTheme="majorBidi" w:cstheme="majorBidi"/>
+                <w:sz w:val="32"/>
+                <w:szCs w:val="32"/>
+              </w:rPr>
+              <w:t>/update</w:t>
             </w:r>
           </w:p>
         </w:tc>
@@ -15529,6 +16585,7 @@
               </w:rPr>
               <w:t xml:space="preserve"> </w:t>
             </w:r>
+            <w:proofErr w:type="spellStart"/>
             <w:r>
               <w:rPr>
                 <w:rFonts w:asciiTheme="majorBidi" w:hAnsiTheme="majorBidi" w:cstheme="majorBidi"/>
@@ -15537,17 +16594,19 @@
               </w:rPr>
               <w:t>group</w:t>
             </w:r>
-          </w:p>
-          <w:p>
-            <w:pPr>
-              <w:rPr>
-                <w:rFonts w:asciiTheme="majorBidi" w:hAnsiTheme="majorBidi" w:cstheme="majorBidi"/>
-                <w:b/>
-                <w:bCs/>
-                <w:sz w:val="32"/>
-                <w:szCs w:val="32"/>
-              </w:rPr>
-            </w:pPr>
+            <w:proofErr w:type="spellEnd"/>
+          </w:p>
+          <w:p>
+            <w:pPr>
+              <w:rPr>
+                <w:rFonts w:asciiTheme="majorBidi" w:hAnsiTheme="majorBidi" w:cstheme="majorBidi"/>
+                <w:b/>
+                <w:bCs/>
+                <w:sz w:val="32"/>
+                <w:szCs w:val="32"/>
+              </w:rPr>
+            </w:pPr>
+            <w:proofErr w:type="spellStart"/>
             <w:r>
               <w:rPr>
                 <w:rFonts w:asciiTheme="majorBidi" w:hAnsiTheme="majorBidi" w:cstheme="majorBidi"/>
@@ -15566,8 +16625,20 @@
                 <w:sz w:val="32"/>
                 <w:szCs w:val="32"/>
               </w:rPr>
-              <w:t xml:space="preserve">ActivityProgress </w:t>
-            </w:r>
+              <w:t>ActivityProgress</w:t>
+            </w:r>
+            <w:proofErr w:type="spellEnd"/>
+            <w:r>
+              <w:rPr>
+                <w:rFonts w:asciiTheme="majorBidi" w:hAnsiTheme="majorBidi" w:cstheme="majorBidi"/>
+                <w:b/>
+                <w:bCs/>
+                <w:sz w:val="32"/>
+                <w:szCs w:val="32"/>
+              </w:rPr>
+              <w:t xml:space="preserve"> </w:t>
+            </w:r>
+            <w:proofErr w:type="spellStart"/>
             <w:r>
               <w:rPr>
                 <w:rFonts w:asciiTheme="majorBidi" w:hAnsiTheme="majorBidi" w:cstheme="majorBidi"/>
@@ -15576,6 +16647,7 @@
               </w:rPr>
               <w:t>activityProgress</w:t>
             </w:r>
+            <w:proofErr w:type="spellEnd"/>
           </w:p>
         </w:tc>
         <w:tc>
@@ -15723,6 +16795,7 @@
                 <w:szCs w:val="36"/>
               </w:rPr>
             </w:pPr>
+            <w:proofErr w:type="spellStart"/>
             <w:r>
               <w:rPr>
                 <w:rFonts w:asciiTheme="majorBidi" w:hAnsiTheme="majorBidi" w:cstheme="majorBidi"/>
@@ -15733,6 +16806,7 @@
               </w:rPr>
               <w:t>url</w:t>
             </w:r>
+            <w:proofErr w:type="spellEnd"/>
           </w:p>
         </w:tc>
         <w:tc>
@@ -15996,6 +17070,7 @@
               </w:rPr>
               <w:t>/</w:t>
             </w:r>
+            <w:proofErr w:type="spellStart"/>
             <w:r>
               <w:rPr>
                 <w:rFonts w:asciiTheme="majorBidi" w:hAnsiTheme="majorBidi" w:cstheme="majorBidi"/>
@@ -16004,6 +17079,7 @@
               </w:rPr>
               <w:t>getEvent</w:t>
             </w:r>
+            <w:proofErr w:type="spellEnd"/>
           </w:p>
         </w:tc>
         <w:tc>
@@ -16144,10 +17220,7 @@
         </w:tc>
       </w:tr>
     </w:tbl>
-    <w:p>
-      <w:bookmarkStart w:id="0" w:name="_GoBack"/>
-      <w:bookmarkEnd w:id="0"/>
-    </w:p>
+    <w:p/>
     <w:sectPr>
       <w:headerReference w:type="default" r:id="rId7"/>
       <w:pgSz w:w="11907" w:h="16839" w:code="9"/>
@@ -16243,7 +17316,7 @@
           <w:rPr>
             <w:noProof/>
           </w:rPr>
-          <w:t>4</w:t>
+          <w:t>7</w:t>
         </w:r>
         <w:r>
           <w:rPr>

</xml_diff>